<commit_message>
Passing both classes for English
</commit_message>
<xml_diff>
--- a/codeComments/controller/DadosTimeController.docx
+++ b/codeComments/controller/DadosTimeController.docx
@@ -35,7 +35,297 @@
           <w:sz w:val="28"/>
           <w:szCs w:val="28"/>
         </w:rPr>
-        <w:t>Classe DadosTimeController</w:t>
+        <w:t xml:space="preserve">Classe </w:t>
+      </w:r>
+      <w:proofErr w:type="spellStart"/>
+      <w:proofErr w:type="gramStart"/>
+      <w:r>
+        <w:rPr>
+          <w:rFonts w:cstheme="minorHAnsi"/>
+          <w:b/>
+          <w:bCs/>
+          <w:sz w:val="28"/>
+          <w:szCs w:val="28"/>
+        </w:rPr>
+        <w:t>DadosTimeController</w:t>
+      </w:r>
+      <w:proofErr w:type="spellEnd"/>
+      <w:proofErr w:type="gramEnd"/>
+    </w:p>
+    <w:p>
+      <w:pPr>
+        <w:pStyle w:val="SemEspaamento"/>
+        <w:jc w:val="both"/>
+        <w:rPr>
+          <w:rFonts w:cstheme="minorHAnsi"/>
+          <w:b/>
+          <w:bCs/>
+          <w:sz w:val="28"/>
+          <w:szCs w:val="28"/>
+        </w:rPr>
+      </w:pPr>
+      <w:bookmarkStart w:id="0" w:name="_GoBack"/>
+      <w:bookmarkEnd w:id="0"/>
+    </w:p>
+    <w:p>
+      <w:pPr>
+        <w:pStyle w:val="SemEspaamento"/>
+        <w:jc w:val="both"/>
+        <w:rPr>
+          <w:rFonts w:cstheme="minorHAnsi"/>
+          <w:bCs/>
+          <w:sz w:val="28"/>
+          <w:szCs w:val="28"/>
+        </w:rPr>
+      </w:pPr>
+      <w:r>
+        <w:rPr>
+          <w:rFonts w:cstheme="minorHAnsi"/>
+          <w:bCs/>
+          <w:sz w:val="28"/>
+          <w:szCs w:val="28"/>
+        </w:rPr>
+        <w:t xml:space="preserve">    </w:t>
+      </w:r>
+      <w:proofErr w:type="spellStart"/>
+      <w:r>
+        <w:rPr>
+          <w:rFonts w:cstheme="minorHAnsi"/>
+          <w:bCs/>
+          <w:sz w:val="28"/>
+          <w:szCs w:val="28"/>
+        </w:rPr>
+        <w:t>Class</w:t>
+      </w:r>
+      <w:proofErr w:type="spellEnd"/>
+      <w:r>
+        <w:rPr>
+          <w:rFonts w:cstheme="minorHAnsi"/>
+          <w:bCs/>
+          <w:sz w:val="28"/>
+          <w:szCs w:val="28"/>
+        </w:rPr>
+        <w:t xml:space="preserve"> </w:t>
+      </w:r>
+      <w:proofErr w:type="spellStart"/>
+      <w:r>
+        <w:rPr>
+          <w:rFonts w:cstheme="minorHAnsi"/>
+          <w:bCs/>
+          <w:sz w:val="28"/>
+          <w:szCs w:val="28"/>
+        </w:rPr>
+        <w:t>responsible</w:t>
+      </w:r>
+      <w:proofErr w:type="spellEnd"/>
+      <w:r>
+        <w:rPr>
+          <w:rFonts w:cstheme="minorHAnsi"/>
+          <w:bCs/>
+          <w:sz w:val="28"/>
+          <w:szCs w:val="28"/>
+        </w:rPr>
+        <w:t xml:space="preserve"> for </w:t>
+      </w:r>
+      <w:proofErr w:type="spellStart"/>
+      <w:r>
+        <w:rPr>
+          <w:rFonts w:cstheme="minorHAnsi"/>
+          <w:bCs/>
+          <w:sz w:val="28"/>
+          <w:szCs w:val="28"/>
+        </w:rPr>
+        <w:t>handling</w:t>
+      </w:r>
+      <w:proofErr w:type="spellEnd"/>
+      <w:r>
+        <w:rPr>
+          <w:rFonts w:cstheme="minorHAnsi"/>
+          <w:bCs/>
+          <w:sz w:val="28"/>
+          <w:szCs w:val="28"/>
+        </w:rPr>
+        <w:t xml:space="preserve"> </w:t>
+      </w:r>
+      <w:proofErr w:type="spellStart"/>
+      <w:r>
+        <w:rPr>
+          <w:rFonts w:cstheme="minorHAnsi"/>
+          <w:bCs/>
+          <w:sz w:val="28"/>
+          <w:szCs w:val="28"/>
+        </w:rPr>
+        <w:t>the</w:t>
+      </w:r>
+      <w:proofErr w:type="spellEnd"/>
+      <w:r>
+        <w:rPr>
+          <w:rFonts w:cstheme="minorHAnsi"/>
+          <w:bCs/>
+          <w:sz w:val="28"/>
+          <w:szCs w:val="28"/>
+        </w:rPr>
+        <w:t xml:space="preserve"> data </w:t>
+      </w:r>
+      <w:proofErr w:type="spellStart"/>
+      <w:r>
+        <w:rPr>
+          <w:rFonts w:cstheme="minorHAnsi"/>
+          <w:bCs/>
+          <w:sz w:val="28"/>
+          <w:szCs w:val="28"/>
+        </w:rPr>
+        <w:t>of</w:t>
+      </w:r>
+      <w:proofErr w:type="spellEnd"/>
+      <w:r>
+        <w:rPr>
+          <w:rFonts w:cstheme="minorHAnsi"/>
+          <w:bCs/>
+          <w:sz w:val="28"/>
+          <w:szCs w:val="28"/>
+        </w:rPr>
+        <w:t xml:space="preserve"> a </w:t>
+      </w:r>
+      <w:proofErr w:type="spellStart"/>
+      <w:r>
+        <w:rPr>
+          <w:rFonts w:cstheme="minorHAnsi"/>
+          <w:bCs/>
+          <w:sz w:val="28"/>
+          <w:szCs w:val="28"/>
+        </w:rPr>
+        <w:t>team</w:t>
+      </w:r>
+      <w:proofErr w:type="spellEnd"/>
+      <w:r>
+        <w:rPr>
+          <w:rFonts w:cstheme="minorHAnsi"/>
+          <w:bCs/>
+          <w:sz w:val="28"/>
+          <w:szCs w:val="28"/>
+        </w:rPr>
+        <w:t xml:space="preserve">. </w:t>
+      </w:r>
+      <w:proofErr w:type="spellStart"/>
+      <w:r>
+        <w:rPr>
+          <w:rFonts w:cstheme="minorHAnsi"/>
+          <w:bCs/>
+          <w:sz w:val="28"/>
+          <w:szCs w:val="28"/>
+        </w:rPr>
+        <w:t>Can</w:t>
+      </w:r>
+      <w:proofErr w:type="spellEnd"/>
+      <w:r>
+        <w:rPr>
+          <w:rFonts w:cstheme="minorHAnsi"/>
+          <w:bCs/>
+          <w:sz w:val="28"/>
+          <w:szCs w:val="28"/>
+        </w:rPr>
+        <w:t xml:space="preserve"> </w:t>
+      </w:r>
+      <w:proofErr w:type="gramStart"/>
+      <w:r>
+        <w:rPr>
+          <w:rFonts w:cstheme="minorHAnsi"/>
+          <w:bCs/>
+          <w:sz w:val="28"/>
+          <w:szCs w:val="28"/>
+        </w:rPr>
+        <w:t>delete</w:t>
+      </w:r>
+      <w:proofErr w:type="gramEnd"/>
+      <w:r>
+        <w:rPr>
+          <w:rFonts w:cstheme="minorHAnsi"/>
+          <w:bCs/>
+          <w:sz w:val="28"/>
+          <w:szCs w:val="28"/>
+        </w:rPr>
+        <w:t xml:space="preserve">, </w:t>
+      </w:r>
+      <w:proofErr w:type="spellStart"/>
+      <w:r>
+        <w:rPr>
+          <w:rFonts w:cstheme="minorHAnsi"/>
+          <w:bCs/>
+          <w:sz w:val="28"/>
+          <w:szCs w:val="28"/>
+        </w:rPr>
+        <w:t>update</w:t>
+      </w:r>
+      <w:proofErr w:type="spellEnd"/>
+      <w:r>
+        <w:rPr>
+          <w:rFonts w:cstheme="minorHAnsi"/>
+          <w:bCs/>
+          <w:sz w:val="28"/>
+          <w:szCs w:val="28"/>
+        </w:rPr>
+        <w:t xml:space="preserve">, delete, </w:t>
+      </w:r>
+      <w:proofErr w:type="spellStart"/>
+      <w:r>
+        <w:rPr>
+          <w:rFonts w:cstheme="minorHAnsi"/>
+          <w:bCs/>
+          <w:sz w:val="28"/>
+          <w:szCs w:val="28"/>
+        </w:rPr>
+        <w:t>armzenar</w:t>
+      </w:r>
+      <w:proofErr w:type="spellEnd"/>
+      <w:r>
+        <w:rPr>
+          <w:rFonts w:cstheme="minorHAnsi"/>
+          <w:bCs/>
+          <w:sz w:val="28"/>
+          <w:szCs w:val="28"/>
+        </w:rPr>
+        <w:t xml:space="preserve"> </w:t>
+      </w:r>
+      <w:proofErr w:type="spellStart"/>
+      <w:r>
+        <w:rPr>
+          <w:rFonts w:cstheme="minorHAnsi"/>
+          <w:bCs/>
+          <w:sz w:val="28"/>
+          <w:szCs w:val="28"/>
+        </w:rPr>
+        <w:t>plus</w:t>
+      </w:r>
+      <w:proofErr w:type="spellEnd"/>
+      <w:r>
+        <w:rPr>
+          <w:rFonts w:cstheme="minorHAnsi"/>
+          <w:bCs/>
+          <w:sz w:val="28"/>
+          <w:szCs w:val="28"/>
+        </w:rPr>
+        <w:t xml:space="preserve"> </w:t>
+      </w:r>
+      <w:proofErr w:type="spellStart"/>
+      <w:r>
+        <w:rPr>
+          <w:rFonts w:cstheme="minorHAnsi"/>
+          <w:bCs/>
+          <w:sz w:val="28"/>
+          <w:szCs w:val="28"/>
+        </w:rPr>
+        <w:t>update</w:t>
+      </w:r>
+      <w:proofErr w:type="spellEnd"/>
+      <w:r>
+        <w:rPr>
+          <w:rFonts w:cstheme="minorHAnsi"/>
+          <w:bCs/>
+          <w:sz w:val="28"/>
+          <w:szCs w:val="28"/>
+        </w:rPr>
+        <w:t>.</w:t>
       </w:r>
     </w:p>
     <w:p>
@@ -1784,7 +2074,17 @@
                 <w:szCs w:val="28"/>
                 <w:lang w:val="en-US"/>
               </w:rPr>
-              <w:t>Variable responsible for storing the first team to score in the game.</w:t>
+              <w:t xml:space="preserve">Variable responsible for storing the first team to score in the </w:t>
+            </w:r>
+            <w:r>
+              <w:rPr>
+                <w:rFonts w:cstheme="minorHAnsi"/>
+                <w:bCs/>
+                <w:szCs w:val="28"/>
+                <w:lang w:val="en-US"/>
+              </w:rPr>
+              <w:lastRenderedPageBreak/>
+              <w:t>game.</w:t>
             </w:r>
           </w:p>
         </w:tc>
@@ -1813,6 +2113,7 @@
                 <w:szCs w:val="28"/>
                 <w:lang w:val="en-US"/>
               </w:rPr>
+              <w:lastRenderedPageBreak/>
               <w:t>Just Numbers</w:t>
             </w:r>
           </w:p>
@@ -1873,6 +2174,7 @@
                 <w:szCs w:val="28"/>
                 <w:lang w:val="en-US"/>
               </w:rPr>
+              <w:lastRenderedPageBreak/>
               <w:t>pontuacaoB</w:t>
             </w:r>
             <w:proofErr w:type="spellEnd"/>
@@ -2016,8 +2318,6 @@
           <w:lang w:val="en-US"/>
         </w:rPr>
       </w:pPr>
-      <w:bookmarkStart w:id="0" w:name="_GoBack"/>
-      <w:bookmarkEnd w:id="0"/>
     </w:p>
     <w:sectPr>
       <w:headerReference w:type="default" r:id="rId8"/>

</xml_diff>